<commit_message>
wrighting the lab report
</commit_message>
<xml_diff>
--- a/EE444_Lab3_2017.docx
+++ b/EE444_Lab3_2017.docx
@@ -113,7 +113,7 @@
           <w:sz w:val="36"/>
           <w:szCs w:val="36"/>
         </w:rPr>
-        <w:t>0</w:t>
+        <w:t>3</w:t>
       </w:r>
       <w:r>
         <w:rPr>
@@ -125,13 +125,13 @@
       </w:r>
       <w:r>
         <w:rPr>
-          <w:rFonts w:ascii="Times New Roman" w:hAnsi="Times New Roman"/>
-          <w:i/>
-          <w:iCs/>
+          <w:rFonts w:ascii="TimesNewRomanPS-BoldMT" w:hAnsi="TimesNewRomanPS-BoldMT"/>
+          <w:bCs/>
+          <w:color w:val="000000"/>
           <w:sz w:val="36"/>
           <w:szCs w:val="36"/>
         </w:rPr>
-        <w:t>MSP430: Digital I/O</w:t>
+        <w:t>MSP430: ADC12_A</w:t>
       </w:r>
     </w:p>
     <w:p>
@@ -157,7 +157,7 @@
           <w:sz w:val="36"/>
           <w:szCs w:val="36"/>
         </w:rPr>
-        <w:t>x/xx</w:t>
+        <w:t>2/23</w:t>
       </w:r>
       <w:r>
         <w:rPr>
@@ -547,10 +547,54 @@
     </w:p>
     <w:p>
       <w:pPr>
+        <w:rPr>
+          <w:rFonts w:asciiTheme="majorHAnsi" w:hAnsiTheme="majorHAnsi"/>
+        </w:rPr>
+      </w:pPr>
+      <w:r>
+        <w:rPr>
+          <w:rFonts w:asciiTheme="majorHAnsi" w:hAnsiTheme="majorHAnsi"/>
+          <w:color w:val="000000"/>
+          <w:sz w:val="24"/>
+          <w:szCs w:val="24"/>
+        </w:rPr>
+        <w:t>use ADC12_A to sample various internal and external signals, and</w:t>
+      </w:r>
+      <w:r>
+        <w:rPr>
+          <w:rFonts w:asciiTheme="majorHAnsi" w:hAnsiTheme="majorHAnsi"/>
+          <w:color w:val="000000"/>
+        </w:rPr>
+        <w:br/>
+      </w:r>
+      <w:r>
+        <w:rPr>
+          <w:rFonts w:asciiTheme="majorHAnsi" w:hAnsiTheme="majorHAnsi"/>
+          <w:color w:val="000000"/>
+          <w:sz w:val="24"/>
+          <w:szCs w:val="24"/>
+        </w:rPr>
+        <w:t>use the board’s LCD to display the results.</w:t>
+      </w:r>
+    </w:p>
+    <w:p>
+      <w:pPr>
+        <w:pStyle w:val="Heading1"/>
+        <w:numPr>
+          <w:ilvl w:val="0"/>
+          <w:numId w:val="10"/>
+        </w:numPr>
+      </w:pPr>
+      <w:r>
+        <w:t>Equipment</w:t>
+      </w:r>
+    </w:p>
+    <w:p>
+      <w:pPr>
         <w:pStyle w:val="ListParagraph"/>
         <w:numPr>
           <w:ilvl w:val="0"/>
-          <w:numId w:val="6"/>
+          <w:numId w:val="12"/>
         </w:numPr>
         <w:autoSpaceDE w:val="0"/>
         <w:autoSpaceDN w:val="0"/>
@@ -559,20 +603,28 @@
         <w:rPr>
           <w:rFonts w:ascii="Times New Roman" w:hAnsi="Times New Roman"/>
           <w:i/>
-          <w:iCs/>
-          <w:szCs w:val="20"/>
-          <w:highlight w:val="yellow"/>
-        </w:rPr>
-      </w:pPr>
-      <w:r>
-        <w:rPr>
-          <w:rFonts w:ascii="Times New Roman" w:hAnsi="Times New Roman"/>
-          <w:i/>
-          <w:iCs/>
-          <w:szCs w:val="20"/>
-          <w:highlight w:val="yellow"/>
-        </w:rPr>
-        <w:t xml:space="preserve">What did you do? </w:t>
+          <w:szCs w:val="20"/>
+        </w:rPr>
+      </w:pPr>
+      <w:proofErr w:type="spellStart"/>
+      <w:r>
+        <w:rPr>
+          <w:rFonts w:ascii="TimesNewRomanPSMT" w:hAnsi="TimesNewRomanPSMT"/>
+          <w:color w:val="000000"/>
+          <w:sz w:val="24"/>
+          <w:szCs w:val="24"/>
+        </w:rPr>
+        <w:t>CrossStudio</w:t>
+      </w:r>
+      <w:proofErr w:type="spellEnd"/>
+      <w:r>
+        <w:rPr>
+          <w:rFonts w:ascii="TimesNewRomanPSMT" w:hAnsi="TimesNewRomanPSMT"/>
+          <w:color w:val="000000"/>
+          <w:sz w:val="24"/>
+          <w:szCs w:val="24"/>
+        </w:rPr>
+        <w:t xml:space="preserve"> for MSP430</w:t>
       </w:r>
     </w:p>
     <w:p>
@@ -580,7 +632,7 @@
         <w:pStyle w:val="ListParagraph"/>
         <w:numPr>
           <w:ilvl w:val="0"/>
-          <w:numId w:val="6"/>
+          <w:numId w:val="12"/>
         </w:numPr>
         <w:autoSpaceDE w:val="0"/>
         <w:autoSpaceDN w:val="0"/>
@@ -589,20 +641,17 @@
         <w:rPr>
           <w:rFonts w:ascii="Times New Roman" w:hAnsi="Times New Roman"/>
           <w:i/>
-          <w:iCs/>
-          <w:szCs w:val="20"/>
-          <w:highlight w:val="yellow"/>
-        </w:rPr>
-      </w:pPr>
-      <w:r>
-        <w:rPr>
-          <w:rFonts w:ascii="Times New Roman" w:hAnsi="Times New Roman"/>
-          <w:i/>
-          <w:iCs/>
-          <w:szCs w:val="20"/>
-          <w:highlight w:val="yellow"/>
-        </w:rPr>
-        <w:t>Why did you do it?</w:t>
+          <w:szCs w:val="20"/>
+        </w:rPr>
+      </w:pPr>
+      <w:r>
+        <w:rPr>
+          <w:rFonts w:ascii="TimesNewRomanPSMT" w:hAnsi="TimesNewRomanPSMT"/>
+          <w:color w:val="000000"/>
+          <w:sz w:val="24"/>
+          <w:szCs w:val="24"/>
+        </w:rPr>
+        <w:t>TI MSP-EXP430F5438 Experimenter Board</w:t>
       </w:r>
     </w:p>
     <w:p>
@@ -610,7 +659,7 @@
         <w:pStyle w:val="ListParagraph"/>
         <w:numPr>
           <w:ilvl w:val="0"/>
-          <w:numId w:val="6"/>
+          <w:numId w:val="12"/>
         </w:numPr>
         <w:autoSpaceDE w:val="0"/>
         <w:autoSpaceDN w:val="0"/>
@@ -619,20 +668,17 @@
         <w:rPr>
           <w:rFonts w:ascii="Times New Roman" w:hAnsi="Times New Roman"/>
           <w:i/>
-          <w:iCs/>
-          <w:szCs w:val="20"/>
-          <w:highlight w:val="yellow"/>
-        </w:rPr>
-      </w:pPr>
-      <w:r>
-        <w:rPr>
-          <w:rFonts w:ascii="Times New Roman" w:hAnsi="Times New Roman"/>
-          <w:i/>
-          <w:iCs/>
-          <w:szCs w:val="20"/>
-          <w:highlight w:val="yellow"/>
-        </w:rPr>
-        <w:t xml:space="preserve">What portion of the course this lab is addressing? </w:t>
+          <w:szCs w:val="20"/>
+        </w:rPr>
+      </w:pPr>
+      <w:r>
+        <w:rPr>
+          <w:rFonts w:ascii="TimesNewRomanPSMT" w:hAnsi="TimesNewRomanPSMT"/>
+          <w:color w:val="000000"/>
+          <w:sz w:val="24"/>
+          <w:szCs w:val="24"/>
+        </w:rPr>
+        <w:t>Oscilloscope</w:t>
       </w:r>
     </w:p>
     <w:p>
@@ -644,7 +690,27 @@
         </w:numPr>
       </w:pPr>
       <w:r>
-        <w:t>Equipment</w:t>
+        <w:t>Procedure</w:t>
+      </w:r>
+    </w:p>
+    <w:p>
+      <w:r>
+        <w:t xml:space="preserve">Using SMCLK </w:t>
+      </w:r>
+      <w:r>
+        <w:t>set to 16 MHz (in the same manner as in the past three labs) as an input to the ADC12_A</w:t>
+      </w:r>
+      <w:r>
+        <w:t>. The ADC is then used to measure the internal temperature sensor located on the MSP silicon dye.</w:t>
+      </w:r>
+      <w:r>
+        <w:t xml:space="preserve"> </w:t>
+      </w:r>
+      <w:r>
+        <w:t>To accomplish this t</w:t>
+      </w:r>
+      <w:r>
+        <w:t xml:space="preserve">he control registers for the ADC_12 were set as follows. </w:t>
       </w:r>
     </w:p>
     <w:p>
@@ -652,27 +718,19 @@
         <w:pStyle w:val="ListParagraph"/>
         <w:numPr>
           <w:ilvl w:val="0"/>
-          <w:numId w:val="5"/>
+          <w:numId w:val="14"/>
         </w:numPr>
-        <w:autoSpaceDE w:val="0"/>
-        <w:autoSpaceDN w:val="0"/>
-        <w:adjustRightInd w:val="0"/>
-        <w:spacing w:after="0" w:line="240" w:lineRule="auto"/>
-        <w:rPr>
-          <w:rFonts w:ascii="Times New Roman" w:hAnsi="Times New Roman"/>
-          <w:i/>
-          <w:szCs w:val="20"/>
-          <w:highlight w:val="yellow"/>
-        </w:rPr>
-      </w:pPr>
-      <w:r>
-        <w:rPr>
-          <w:rFonts w:ascii="Times New Roman" w:hAnsi="Times New Roman"/>
-          <w:i/>
-          <w:szCs w:val="20"/>
-          <w:highlight w:val="yellow"/>
-        </w:rPr>
-        <w:t>hardware</w:t>
+      </w:pPr>
+      <w:r>
+        <w:t xml:space="preserve">REFCTL0: Enable the reference </w:t>
+      </w:r>
+      <w:proofErr w:type="spellStart"/>
+      <w:r>
+        <w:t>modual</w:t>
+      </w:r>
+      <w:proofErr w:type="spellEnd"/>
+      <w:r>
+        <w:t xml:space="preserve"> and make that reference available externally to the ADC</w:t>
       </w:r>
     </w:p>
     <w:p>
@@ -680,27 +738,11 @@
         <w:pStyle w:val="ListParagraph"/>
         <w:numPr>
           <w:ilvl w:val="0"/>
-          <w:numId w:val="5"/>
+          <w:numId w:val="14"/>
         </w:numPr>
-        <w:autoSpaceDE w:val="0"/>
-        <w:autoSpaceDN w:val="0"/>
-        <w:adjustRightInd w:val="0"/>
-        <w:spacing w:after="0" w:line="240" w:lineRule="auto"/>
-        <w:rPr>
-          <w:rFonts w:ascii="Times New Roman" w:hAnsi="Times New Roman"/>
-          <w:i/>
-          <w:szCs w:val="20"/>
-          <w:highlight w:val="yellow"/>
-        </w:rPr>
-      </w:pPr>
-      <w:r>
-        <w:rPr>
-          <w:rFonts w:ascii="Times New Roman" w:hAnsi="Times New Roman"/>
-          <w:i/>
-          <w:szCs w:val="20"/>
-          <w:highlight w:val="yellow"/>
-        </w:rPr>
-        <w:t>software</w:t>
+      </w:pPr>
+      <w:r>
+        <w:t>ADCCTL0: Turn on the ADC, enable multiple sample conversion, set sample hold time to be sufficient for the temp sensors sample time (greater than 30 us).</w:t>
       </w:r>
     </w:p>
     <w:p>
@@ -708,52 +750,42 @@
         <w:pStyle w:val="ListParagraph"/>
         <w:numPr>
           <w:ilvl w:val="0"/>
-          <w:numId w:val="5"/>
+          <w:numId w:val="14"/>
         </w:numPr>
-        <w:autoSpaceDE w:val="0"/>
-        <w:autoSpaceDN w:val="0"/>
-        <w:adjustRightInd w:val="0"/>
-        <w:spacing w:after="0" w:line="240" w:lineRule="auto"/>
-        <w:rPr>
-          <w:rFonts w:ascii="Times New Roman" w:hAnsi="Times New Roman"/>
-          <w:i/>
-          <w:szCs w:val="20"/>
-          <w:highlight w:val="yellow"/>
-        </w:rPr>
-      </w:pPr>
-      <w:r>
-        <w:rPr>
-          <w:rFonts w:ascii="Times New Roman" w:hAnsi="Times New Roman"/>
-          <w:i/>
-          <w:szCs w:val="20"/>
-          <w:highlight w:val="yellow"/>
-        </w:rPr>
-        <w:t>equipment</w:t>
-      </w:r>
-    </w:p>
-    <w:p>
-      <w:pPr>
-        <w:autoSpaceDE w:val="0"/>
-        <w:autoSpaceDN w:val="0"/>
-        <w:adjustRightInd w:val="0"/>
-        <w:spacing w:after="0" w:line="240" w:lineRule="auto"/>
-        <w:rPr>
-          <w:rFonts w:ascii="Times New Roman" w:hAnsi="Times New Roman"/>
-          <w:i/>
-          <w:szCs w:val="20"/>
-        </w:rPr>
-      </w:pPr>
-    </w:p>
-    <w:p>
-      <w:pPr>
-        <w:pStyle w:val="Heading1"/>
+      </w:pPr>
+      <w:r>
+        <w:t>ADCCTL1: Set sample hold time to pulse mode, select SMCLK as an input, set the conversion sequence mode to “sequence of channels”.</w:t>
+      </w:r>
+    </w:p>
+    <w:p>
+      <w:pPr>
+        <w:pStyle w:val="ListParagraph"/>
         <w:numPr>
           <w:ilvl w:val="0"/>
-          <w:numId w:val="10"/>
+          <w:numId w:val="14"/>
         </w:numPr>
       </w:pPr>
       <w:r>
-        <w:t>Procedure</w:t>
+        <w:t xml:space="preserve">ADC12MCTLx: </w:t>
+      </w:r>
+      <w:r>
+        <w:t xml:space="preserve">selecting the input for the ADC measurement as the internal temp sensor, set the reference voltage to </w:t>
+      </w:r>
+      <w:proofErr w:type="spellStart"/>
+      <w:r>
+        <w:t>Vref</w:t>
+      </w:r>
+      <w:proofErr w:type="spellEnd"/>
+      <w:r>
+        <w:t xml:space="preserve">+ and </w:t>
+      </w:r>
+      <w:proofErr w:type="spellStart"/>
+      <w:r>
+        <w:t>Vref</w:t>
+      </w:r>
+      <w:proofErr w:type="spellEnd"/>
+      <w:r>
+        <w:t xml:space="preserve">-, and for ADC12MCTL7 setting the end of sequence bit. </w:t>
       </w:r>
       <w:bookmarkStart w:id="0" w:name="_GoBack"/>
       <w:bookmarkEnd w:id="0"/>
@@ -871,11 +903,16 @@
     <w:p>
       <w:pPr>
         <w:pStyle w:val="Heading1"/>
-      </w:pPr>
-      <w:r>
-        <w:t>4. Results</w:t>
-      </w:r>
-    </w:p>
+        <w:numPr>
+          <w:ilvl w:val="0"/>
+          <w:numId w:val="10"/>
+        </w:numPr>
+      </w:pPr>
+      <w:r>
+        <w:t>Results</w:t>
+      </w:r>
+    </w:p>
+    <w:p/>
     <w:p>
       <w:pPr>
         <w:pStyle w:val="ListParagraph"/>
@@ -1153,80 +1190,354 @@
         <w:pStyle w:val="Heading1"/>
       </w:pPr>
       <w:r>
+        <w:lastRenderedPageBreak/>
         <w:t>7. Attachments</w:t>
       </w:r>
     </w:p>
     <w:p>
       <w:pPr>
-        <w:pStyle w:val="ListParagraph"/>
-        <w:numPr>
-          <w:ilvl w:val="0"/>
-          <w:numId w:val="7"/>
-        </w:numPr>
-        <w:autoSpaceDE w:val="0"/>
-        <w:autoSpaceDN w:val="0"/>
-        <w:adjustRightInd w:val="0"/>
-        <w:spacing w:after="0" w:line="240" w:lineRule="auto"/>
-        <w:rPr>
-          <w:rFonts w:ascii="Times New Roman" w:hAnsi="Times New Roman"/>
-          <w:i/>
-          <w:iCs/>
-          <w:szCs w:val="20"/>
-          <w:highlight w:val="yellow"/>
-        </w:rPr>
-      </w:pPr>
-      <w:r>
-        <w:rPr>
-          <w:rFonts w:ascii="Times New Roman" w:eastAsia="OpenSymbol" w:hAnsi="Times New Roman"/>
-          <w:sz w:val="20"/>
-          <w:szCs w:val="18"/>
-        </w:rPr>
+        <w:keepNext/>
+      </w:pPr>
+      <w:r>
+        <w:rPr>
+          <w:noProof/>
+        </w:rPr>
+        <w:drawing>
+          <wp:inline distT="0" distB="0" distL="0" distR="0" wp14:anchorId="26357286" wp14:editId="7C510137">
+            <wp:extent cx="5943600" cy="3635375"/>
+            <wp:effectExtent l="0" t="0" r="0" b="3175"/>
+            <wp:docPr id="2" name="Picture 2"/>
+            <wp:cNvGraphicFramePr>
+              <a:graphicFrameLocks xmlns:a="http://schemas.openxmlformats.org/drawingml/2006/main" noChangeAspect="1"/>
+            </wp:cNvGraphicFramePr>
+            <a:graphic xmlns:a="http://schemas.openxmlformats.org/drawingml/2006/main">
+              <a:graphicData uri="http://schemas.openxmlformats.org/drawingml/2006/picture">
+                <pic:pic xmlns:pic="http://schemas.openxmlformats.org/drawingml/2006/picture">
+                  <pic:nvPicPr>
+                    <pic:cNvPr id="1" name=""/>
+                    <pic:cNvPicPr/>
+                  </pic:nvPicPr>
+                  <pic:blipFill>
+                    <a:blip r:embed="rId7"/>
+                    <a:stretch>
+                      <a:fillRect/>
+                    </a:stretch>
+                  </pic:blipFill>
+                  <pic:spPr>
+                    <a:xfrm>
+                      <a:off x="0" y="0"/>
+                      <a:ext cx="5943600" cy="3635375"/>
+                    </a:xfrm>
+                    <a:prstGeom prst="rect">
+                      <a:avLst/>
+                    </a:prstGeom>
+                  </pic:spPr>
+                </pic:pic>
+              </a:graphicData>
+            </a:graphic>
+          </wp:inline>
+        </w:drawing>
+      </w:r>
+    </w:p>
+    <w:p>
+      <w:pPr>
+        <w:pStyle w:val="Caption"/>
+      </w:pPr>
+      <w:r>
+        <w:t xml:space="preserve">Figure </w:t>
+      </w:r>
+      <w:fldSimple w:instr=" SEQ Figure \* ARABIC ">
+        <w:r>
+          <w:rPr>
+            <w:noProof/>
+          </w:rPr>
+          <w:t>1</w:t>
+        </w:r>
+      </w:fldSimple>
+      <w:r>
+        <w:t xml:space="preserve">: SMCLK set to 16 </w:t>
+      </w:r>
+      <w:proofErr w:type="spellStart"/>
+      <w:r>
+        <w:t>MHz.</w:t>
+      </w:r>
+      <w:proofErr w:type="spellEnd"/>
+    </w:p>
+    <w:p>
+      <w:pPr>
+        <w:keepNext/>
+      </w:pPr>
+      <w:r>
+        <w:rPr>
+          <w:noProof/>
+        </w:rPr>
+        <w:drawing>
+          <wp:inline distT="0" distB="0" distL="0" distR="0" wp14:anchorId="25032642" wp14:editId="1B2896F6">
+            <wp:extent cx="5943600" cy="2073275"/>
+            <wp:effectExtent l="0" t="0" r="0" b="3175"/>
+            <wp:docPr id="3" name="Picture 3"/>
+            <wp:cNvGraphicFramePr>
+              <a:graphicFrameLocks xmlns:a="http://schemas.openxmlformats.org/drawingml/2006/main" noChangeAspect="1"/>
+            </wp:cNvGraphicFramePr>
+            <a:graphic xmlns:a="http://schemas.openxmlformats.org/drawingml/2006/main">
+              <a:graphicData uri="http://schemas.openxmlformats.org/drawingml/2006/picture">
+                <pic:pic xmlns:pic="http://schemas.openxmlformats.org/drawingml/2006/picture">
+                  <pic:nvPicPr>
+                    <pic:cNvPr id="1" name=""/>
+                    <pic:cNvPicPr/>
+                  </pic:nvPicPr>
+                  <pic:blipFill>
+                    <a:blip r:embed="rId8"/>
+                    <a:stretch>
+                      <a:fillRect/>
+                    </a:stretch>
+                  </pic:blipFill>
+                  <pic:spPr>
+                    <a:xfrm>
+                      <a:off x="0" y="0"/>
+                      <a:ext cx="5943600" cy="2073275"/>
+                    </a:xfrm>
+                    <a:prstGeom prst="rect">
+                      <a:avLst/>
+                    </a:prstGeom>
+                  </pic:spPr>
+                </pic:pic>
+              </a:graphicData>
+            </a:graphic>
+          </wp:inline>
+        </w:drawing>
+      </w:r>
+    </w:p>
+    <w:p>
+      <w:pPr>
+        <w:pStyle w:val="Caption"/>
+      </w:pPr>
+      <w:r>
+        <w:t xml:space="preserve">Figure </w:t>
+      </w:r>
+      <w:fldSimple w:instr=" SEQ Figure \* ARABIC ">
+        <w:r>
+          <w:rPr>
+            <w:noProof/>
+          </w:rPr>
+          <w:t>2</w:t>
+        </w:r>
+      </w:fldSimple>
+      <w:r>
+        <w:t xml:space="preserve">: Pin setup for SMCLK breakout, Port 2 IR, SW LED toggle, </w:t>
+      </w:r>
+      <w:proofErr w:type="spellStart"/>
+      <w:r>
+        <w:t>Vreff</w:t>
+      </w:r>
+      <w:proofErr w:type="spellEnd"/>
+      <w:r>
+        <w:t xml:space="preserve"> Breakout</w:t>
+      </w:r>
+    </w:p>
+    <w:p>
+      <w:pPr>
+        <w:keepNext/>
+      </w:pPr>
+      <w:r>
+        <w:rPr>
+          <w:noProof/>
+        </w:rPr>
+        <w:lastRenderedPageBreak/>
+        <w:drawing>
+          <wp:inline distT="0" distB="0" distL="0" distR="0" wp14:anchorId="5DDEA6B9" wp14:editId="35EAAF11">
+            <wp:extent cx="5943600" cy="3200400"/>
+            <wp:effectExtent l="0" t="0" r="0" b="0"/>
+            <wp:docPr id="7" name="Picture 7"/>
+            <wp:cNvGraphicFramePr>
+              <a:graphicFrameLocks xmlns:a="http://schemas.openxmlformats.org/drawingml/2006/main" noChangeAspect="1"/>
+            </wp:cNvGraphicFramePr>
+            <a:graphic xmlns:a="http://schemas.openxmlformats.org/drawingml/2006/main">
+              <a:graphicData uri="http://schemas.openxmlformats.org/drawingml/2006/picture">
+                <pic:pic xmlns:pic="http://schemas.openxmlformats.org/drawingml/2006/picture">
+                  <pic:nvPicPr>
+                    <pic:cNvPr id="1" name=""/>
+                    <pic:cNvPicPr/>
+                  </pic:nvPicPr>
+                  <pic:blipFill>
+                    <a:blip r:embed="rId9"/>
+                    <a:stretch>
+                      <a:fillRect/>
+                    </a:stretch>
+                  </pic:blipFill>
+                  <pic:spPr>
+                    <a:xfrm>
+                      <a:off x="0" y="0"/>
+                      <a:ext cx="5943600" cy="3200400"/>
+                    </a:xfrm>
+                    <a:prstGeom prst="rect">
+                      <a:avLst/>
+                    </a:prstGeom>
+                  </pic:spPr>
+                </pic:pic>
+              </a:graphicData>
+            </a:graphic>
+          </wp:inline>
+        </w:drawing>
+      </w:r>
+    </w:p>
+    <w:p>
+      <w:pPr>
+        <w:pStyle w:val="Caption"/>
+      </w:pPr>
+      <w:r>
+        <w:t xml:space="preserve">Figure </w:t>
+      </w:r>
+      <w:fldSimple w:instr=" SEQ Figure \* ARABIC ">
+        <w:r>
+          <w:rPr>
+            <w:noProof/>
+          </w:rPr>
+          <w:t>3</w:t>
+        </w:r>
+      </w:fldSimple>
+      <w:r>
+        <w:t>: Setup ADC_12 and enter main</w:t>
+      </w:r>
+      <w:r>
+        <w:t xml:space="preserve"> LPM0</w:t>
+      </w:r>
+      <w:r>
         <w:t xml:space="preserve"> </w:t>
       </w:r>
-      <w:r>
-        <w:rPr>
-          <w:rFonts w:ascii="Times New Roman" w:eastAsia="OpenSymbol" w:hAnsi="Times New Roman"/>
-          <w:i/>
-          <w:sz w:val="20"/>
-          <w:szCs w:val="18"/>
-          <w:highlight w:val="yellow"/>
-        </w:rPr>
-        <w:t>Additional o</w:t>
-      </w:r>
-      <w:r>
-        <w:rPr>
-          <w:rFonts w:ascii="Times New Roman" w:hAnsi="Times New Roman"/>
-          <w:i/>
-          <w:iCs/>
-          <w:szCs w:val="20"/>
-          <w:highlight w:val="yellow"/>
-        </w:rPr>
-        <w:t xml:space="preserve">scilloscope printouts, </w:t>
-      </w:r>
-      <w:r>
-        <w:rPr>
-          <w:rFonts w:ascii="Times New Roman" w:hAnsi="Times New Roman"/>
-          <w:i/>
-          <w:iCs/>
-          <w:szCs w:val="20"/>
-          <w:highlight w:val="yellow"/>
-        </w:rPr>
-        <w:t xml:space="preserve">code, </w:t>
-      </w:r>
-      <w:r>
-        <w:rPr>
-          <w:rFonts w:ascii="Times New Roman" w:hAnsi="Times New Roman"/>
-          <w:i/>
-          <w:iCs/>
-          <w:szCs w:val="20"/>
-          <w:highlight w:val="yellow"/>
-        </w:rPr>
-        <w:t>etc.</w:t>
+    </w:p>
+    <w:p>
+      <w:pPr>
+        <w:keepNext/>
+      </w:pPr>
+      <w:r>
+        <w:rPr>
+          <w:noProof/>
+        </w:rPr>
+        <w:lastRenderedPageBreak/>
+        <w:drawing>
+          <wp:inline distT="0" distB="0" distL="0" distR="0" wp14:anchorId="0300B768" wp14:editId="11D089C3">
+            <wp:extent cx="5943600" cy="4817745"/>
+            <wp:effectExtent l="0" t="0" r="0" b="1905"/>
+            <wp:docPr id="5" name="Picture 5"/>
+            <wp:cNvGraphicFramePr>
+              <a:graphicFrameLocks xmlns:a="http://schemas.openxmlformats.org/drawingml/2006/main" noChangeAspect="1"/>
+            </wp:cNvGraphicFramePr>
+            <a:graphic xmlns:a="http://schemas.openxmlformats.org/drawingml/2006/main">
+              <a:graphicData uri="http://schemas.openxmlformats.org/drawingml/2006/picture">
+                <pic:pic xmlns:pic="http://schemas.openxmlformats.org/drawingml/2006/picture">
+                  <pic:nvPicPr>
+                    <pic:cNvPr id="1" name=""/>
+                    <pic:cNvPicPr/>
+                  </pic:nvPicPr>
+                  <pic:blipFill>
+                    <a:blip r:embed="rId10"/>
+                    <a:stretch>
+                      <a:fillRect/>
+                    </a:stretch>
+                  </pic:blipFill>
+                  <pic:spPr>
+                    <a:xfrm>
+                      <a:off x="0" y="0"/>
+                      <a:ext cx="5943600" cy="4817745"/>
+                    </a:xfrm>
+                    <a:prstGeom prst="rect">
+                      <a:avLst/>
+                    </a:prstGeom>
+                  </pic:spPr>
+                </pic:pic>
+              </a:graphicData>
+            </a:graphic>
+          </wp:inline>
+        </w:drawing>
+      </w:r>
+    </w:p>
+    <w:p>
+      <w:pPr>
+        <w:pStyle w:val="Caption"/>
+      </w:pPr>
+      <w:r>
+        <w:t xml:space="preserve">Figure </w:t>
+      </w:r>
+      <w:fldSimple w:instr=" SEQ Figure \* ARABIC ">
+        <w:r>
+          <w:rPr>
+            <w:noProof/>
+          </w:rPr>
+          <w:t>4</w:t>
+        </w:r>
+      </w:fldSimple>
+      <w:r>
+        <w:t>: Port 2 interrupt service routine.</w:t>
+      </w:r>
+    </w:p>
+    <w:p>
+      <w:pPr>
+        <w:keepNext/>
+      </w:pPr>
+      <w:r>
+        <w:rPr>
+          <w:noProof/>
+        </w:rPr>
+        <w:drawing>
+          <wp:inline distT="0" distB="0" distL="0" distR="0" wp14:anchorId="7DDD2E03" wp14:editId="45259A8E">
+            <wp:extent cx="5943600" cy="2604135"/>
+            <wp:effectExtent l="0" t="0" r="0" b="5715"/>
+            <wp:docPr id="6" name="Picture 6"/>
+            <wp:cNvGraphicFramePr>
+              <a:graphicFrameLocks xmlns:a="http://schemas.openxmlformats.org/drawingml/2006/main" noChangeAspect="1"/>
+            </wp:cNvGraphicFramePr>
+            <a:graphic xmlns:a="http://schemas.openxmlformats.org/drawingml/2006/main">
+              <a:graphicData uri="http://schemas.openxmlformats.org/drawingml/2006/picture">
+                <pic:pic xmlns:pic="http://schemas.openxmlformats.org/drawingml/2006/picture">
+                  <pic:nvPicPr>
+                    <pic:cNvPr id="1" name=""/>
+                    <pic:cNvPicPr/>
+                  </pic:nvPicPr>
+                  <pic:blipFill>
+                    <a:blip r:embed="rId11"/>
+                    <a:stretch>
+                      <a:fillRect/>
+                    </a:stretch>
+                  </pic:blipFill>
+                  <pic:spPr>
+                    <a:xfrm>
+                      <a:off x="0" y="0"/>
+                      <a:ext cx="5943600" cy="2604135"/>
+                    </a:xfrm>
+                    <a:prstGeom prst="rect">
+                      <a:avLst/>
+                    </a:prstGeom>
+                  </pic:spPr>
+                </pic:pic>
+              </a:graphicData>
+            </a:graphic>
+          </wp:inline>
+        </w:drawing>
+      </w:r>
+    </w:p>
+    <w:p>
+      <w:pPr>
+        <w:pStyle w:val="Caption"/>
+      </w:pPr>
+      <w:r>
+        <w:t xml:space="preserve">Figure </w:t>
+      </w:r>
+      <w:fldSimple w:instr=" SEQ Figure \* ARABIC ">
+        <w:r>
+          <w:rPr>
+            <w:noProof/>
+          </w:rPr>
+          <w:t>5</w:t>
+        </w:r>
+      </w:fldSimple>
+      <w:r>
+        <w:t>: ADC_12 interrupt.</w:t>
       </w:r>
     </w:p>
     <w:sectPr>
-      <w:headerReference w:type="default" r:id="rId7"/>
-      <w:footerReference w:type="default" r:id="rId8"/>
+      <w:headerReference w:type="default" r:id="rId12"/>
+      <w:footerReference w:type="default" r:id="rId13"/>
       <w:pgSz w:w="12240" w:h="15840"/>
       <w:pgMar w:top="1440" w:right="1440" w:bottom="1440" w:left="1440" w:header="720" w:footer="720" w:gutter="0"/>
       <w:pgNumType w:start="0"/>
@@ -1270,34 +1581,14 @@
       <w:pStyle w:val="Footer"/>
     </w:pPr>
     <w:r>
-      <w:t>EE</w:t>
-    </w:r>
-    <w:r>
-      <w:t>444</w:t>
-    </w:r>
-    <w:r>
-      <w:t xml:space="preserve"> </w:t>
-    </w:r>
-    <w:r>
-      <w:t xml:space="preserve">(or EE645) </w:t>
-    </w:r>
-    <w:r>
-      <w:t>201</w:t>
-    </w:r>
-    <w:r>
-      <w:t>7</w:t>
+      <w:t>EE444 (or EE645) 2017</w:t>
     </w:r>
     <w:r>
       <w:tab/>
     </w:r>
     <w:r>
       <w:tab/>
-    </w:r>
-    <w:r>
-      <w:t>&lt;&lt;AUTHOR’s NAME</w:t>
-    </w:r>
-    <w:r>
-      <w:t>&gt;&gt;</w:t>
+      <w:t>&lt;&lt;AUTHOR’s NAME&gt;&gt;</w:t>
     </w:r>
   </w:p>
 </w:ftr>
@@ -1348,7 +1639,7 @@
       <w:rPr>
         <w:noProof/>
       </w:rPr>
-      <w:t>1</w:t>
+      <w:t>2</w:t>
     </w:r>
     <w:r>
       <w:rPr>
@@ -1481,6 +1772,119 @@
     </w:lvl>
   </w:abstractNum>
   <w:abstractNum w:abstractNumId="1" w15:restartNumberingAfterBreak="0">
+    <w:nsid w:val="13BF48BB"/>
+    <w:multiLevelType w:val="hybridMultilevel"/>
+    <w:tmpl w:val="DFDC79CE"/>
+    <w:lvl w:ilvl="0" w:tplc="04090001">
+      <w:start w:val="1"/>
+      <w:numFmt w:val="bullet"/>
+      <w:lvlText w:val=""/>
+      <w:lvlJc w:val="left"/>
+      <w:pPr>
+        <w:ind w:left="720" w:hanging="360"/>
+      </w:pPr>
+      <w:rPr>
+        <w:rFonts w:ascii="Symbol" w:hAnsi="Symbol" w:hint="default"/>
+      </w:rPr>
+    </w:lvl>
+    <w:lvl w:ilvl="1" w:tplc="04090003" w:tentative="1">
+      <w:start w:val="1"/>
+      <w:numFmt w:val="bullet"/>
+      <w:lvlText w:val="o"/>
+      <w:lvlJc w:val="left"/>
+      <w:pPr>
+        <w:ind w:left="1440" w:hanging="360"/>
+      </w:pPr>
+      <w:rPr>
+        <w:rFonts w:ascii="Courier New" w:hAnsi="Courier New" w:cs="Courier New" w:hint="default"/>
+      </w:rPr>
+    </w:lvl>
+    <w:lvl w:ilvl="2" w:tplc="04090005" w:tentative="1">
+      <w:start w:val="1"/>
+      <w:numFmt w:val="bullet"/>
+      <w:lvlText w:val=""/>
+      <w:lvlJc w:val="left"/>
+      <w:pPr>
+        <w:ind w:left="2160" w:hanging="360"/>
+      </w:pPr>
+      <w:rPr>
+        <w:rFonts w:ascii="Wingdings" w:hAnsi="Wingdings" w:hint="default"/>
+      </w:rPr>
+    </w:lvl>
+    <w:lvl w:ilvl="3" w:tplc="04090001" w:tentative="1">
+      <w:start w:val="1"/>
+      <w:numFmt w:val="bullet"/>
+      <w:lvlText w:val=""/>
+      <w:lvlJc w:val="left"/>
+      <w:pPr>
+        <w:ind w:left="2880" w:hanging="360"/>
+      </w:pPr>
+      <w:rPr>
+        <w:rFonts w:ascii="Symbol" w:hAnsi="Symbol" w:hint="default"/>
+      </w:rPr>
+    </w:lvl>
+    <w:lvl w:ilvl="4" w:tplc="04090003" w:tentative="1">
+      <w:start w:val="1"/>
+      <w:numFmt w:val="bullet"/>
+      <w:lvlText w:val="o"/>
+      <w:lvlJc w:val="left"/>
+      <w:pPr>
+        <w:ind w:left="3600" w:hanging="360"/>
+      </w:pPr>
+      <w:rPr>
+        <w:rFonts w:ascii="Courier New" w:hAnsi="Courier New" w:cs="Courier New" w:hint="default"/>
+      </w:rPr>
+    </w:lvl>
+    <w:lvl w:ilvl="5" w:tplc="04090005" w:tentative="1">
+      <w:start w:val="1"/>
+      <w:numFmt w:val="bullet"/>
+      <w:lvlText w:val=""/>
+      <w:lvlJc w:val="left"/>
+      <w:pPr>
+        <w:ind w:left="4320" w:hanging="360"/>
+      </w:pPr>
+      <w:rPr>
+        <w:rFonts w:ascii="Wingdings" w:hAnsi="Wingdings" w:hint="default"/>
+      </w:rPr>
+    </w:lvl>
+    <w:lvl w:ilvl="6" w:tplc="04090001" w:tentative="1">
+      <w:start w:val="1"/>
+      <w:numFmt w:val="bullet"/>
+      <w:lvlText w:val=""/>
+      <w:lvlJc w:val="left"/>
+      <w:pPr>
+        <w:ind w:left="5040" w:hanging="360"/>
+      </w:pPr>
+      <w:rPr>
+        <w:rFonts w:ascii="Symbol" w:hAnsi="Symbol" w:hint="default"/>
+      </w:rPr>
+    </w:lvl>
+    <w:lvl w:ilvl="7" w:tplc="04090003" w:tentative="1">
+      <w:start w:val="1"/>
+      <w:numFmt w:val="bullet"/>
+      <w:lvlText w:val="o"/>
+      <w:lvlJc w:val="left"/>
+      <w:pPr>
+        <w:ind w:left="5760" w:hanging="360"/>
+      </w:pPr>
+      <w:rPr>
+        <w:rFonts w:ascii="Courier New" w:hAnsi="Courier New" w:cs="Courier New" w:hint="default"/>
+      </w:rPr>
+    </w:lvl>
+    <w:lvl w:ilvl="8" w:tplc="04090005" w:tentative="1">
+      <w:start w:val="1"/>
+      <w:numFmt w:val="bullet"/>
+      <w:lvlText w:val=""/>
+      <w:lvlJc w:val="left"/>
+      <w:pPr>
+        <w:ind w:left="6480" w:hanging="360"/>
+      </w:pPr>
+      <w:rPr>
+        <w:rFonts w:ascii="Wingdings" w:hAnsi="Wingdings" w:hint="default"/>
+      </w:rPr>
+    </w:lvl>
+  </w:abstractNum>
+  <w:abstractNum w:abstractNumId="2" w15:restartNumberingAfterBreak="0">
     <w:nsid w:val="1F9D0836"/>
     <w:multiLevelType w:val="hybridMultilevel"/>
     <w:tmpl w:val="0FE64206"/>
@@ -1592,7 +1996,7 @@
       </w:rPr>
     </w:lvl>
   </w:abstractNum>
-  <w:abstractNum w:abstractNumId="2" w15:restartNumberingAfterBreak="0">
+  <w:abstractNum w:abstractNumId="3" w15:restartNumberingAfterBreak="0">
     <w:nsid w:val="1FD13B3D"/>
     <w:multiLevelType w:val="hybridMultilevel"/>
     <w:tmpl w:val="954CEDA2"/>
@@ -1705,7 +2109,7 @@
       </w:rPr>
     </w:lvl>
   </w:abstractNum>
-  <w:abstractNum w:abstractNumId="3" w15:restartNumberingAfterBreak="0">
+  <w:abstractNum w:abstractNumId="4" w15:restartNumberingAfterBreak="0">
     <w:nsid w:val="347F17F7"/>
     <w:multiLevelType w:val="hybridMultilevel"/>
     <w:tmpl w:val="2B2A56FE"/>
@@ -1818,7 +2222,7 @@
       </w:rPr>
     </w:lvl>
   </w:abstractNum>
-  <w:abstractNum w:abstractNumId="4" w15:restartNumberingAfterBreak="0">
+  <w:abstractNum w:abstractNumId="5" w15:restartNumberingAfterBreak="0">
     <w:nsid w:val="3EA87768"/>
     <w:multiLevelType w:val="hybridMultilevel"/>
     <w:tmpl w:val="66ECF51E"/>
@@ -1931,7 +2335,7 @@
       </w:rPr>
     </w:lvl>
   </w:abstractNum>
-  <w:abstractNum w:abstractNumId="5" w15:restartNumberingAfterBreak="0">
+  <w:abstractNum w:abstractNumId="6" w15:restartNumberingAfterBreak="0">
     <w:nsid w:val="48135547"/>
     <w:multiLevelType w:val="hybridMultilevel"/>
     <w:tmpl w:val="B3F06C8C"/>
@@ -2044,7 +2448,7 @@
       </w:rPr>
     </w:lvl>
   </w:abstractNum>
-  <w:abstractNum w:abstractNumId="6" w15:restartNumberingAfterBreak="0">
+  <w:abstractNum w:abstractNumId="7" w15:restartNumberingAfterBreak="0">
     <w:nsid w:val="4CE94623"/>
     <w:multiLevelType w:val="hybridMultilevel"/>
     <w:tmpl w:val="9E16185C"/>
@@ -2133,7 +2537,346 @@
       </w:pPr>
     </w:lvl>
   </w:abstractNum>
-  <w:abstractNum w:abstractNumId="7" w15:restartNumberingAfterBreak="0">
+  <w:abstractNum w:abstractNumId="8" w15:restartNumberingAfterBreak="0">
+    <w:nsid w:val="518C3658"/>
+    <w:multiLevelType w:val="hybridMultilevel"/>
+    <w:tmpl w:val="2F960320"/>
+    <w:lvl w:ilvl="0" w:tplc="04090001">
+      <w:start w:val="1"/>
+      <w:numFmt w:val="bullet"/>
+      <w:lvlText w:val=""/>
+      <w:lvlJc w:val="left"/>
+      <w:pPr>
+        <w:ind w:left="720" w:hanging="360"/>
+      </w:pPr>
+      <w:rPr>
+        <w:rFonts w:ascii="Symbol" w:hAnsi="Symbol" w:hint="default"/>
+      </w:rPr>
+    </w:lvl>
+    <w:lvl w:ilvl="1" w:tplc="04090003" w:tentative="1">
+      <w:start w:val="1"/>
+      <w:numFmt w:val="bullet"/>
+      <w:lvlText w:val="o"/>
+      <w:lvlJc w:val="left"/>
+      <w:pPr>
+        <w:ind w:left="1440" w:hanging="360"/>
+      </w:pPr>
+      <w:rPr>
+        <w:rFonts w:ascii="Courier New" w:hAnsi="Courier New" w:cs="Courier New" w:hint="default"/>
+      </w:rPr>
+    </w:lvl>
+    <w:lvl w:ilvl="2" w:tplc="04090005" w:tentative="1">
+      <w:start w:val="1"/>
+      <w:numFmt w:val="bullet"/>
+      <w:lvlText w:val=""/>
+      <w:lvlJc w:val="left"/>
+      <w:pPr>
+        <w:ind w:left="2160" w:hanging="360"/>
+      </w:pPr>
+      <w:rPr>
+        <w:rFonts w:ascii="Wingdings" w:hAnsi="Wingdings" w:hint="default"/>
+      </w:rPr>
+    </w:lvl>
+    <w:lvl w:ilvl="3" w:tplc="04090001" w:tentative="1">
+      <w:start w:val="1"/>
+      <w:numFmt w:val="bullet"/>
+      <w:lvlText w:val=""/>
+      <w:lvlJc w:val="left"/>
+      <w:pPr>
+        <w:ind w:left="2880" w:hanging="360"/>
+      </w:pPr>
+      <w:rPr>
+        <w:rFonts w:ascii="Symbol" w:hAnsi="Symbol" w:hint="default"/>
+      </w:rPr>
+    </w:lvl>
+    <w:lvl w:ilvl="4" w:tplc="04090003" w:tentative="1">
+      <w:start w:val="1"/>
+      <w:numFmt w:val="bullet"/>
+      <w:lvlText w:val="o"/>
+      <w:lvlJc w:val="left"/>
+      <w:pPr>
+        <w:ind w:left="3600" w:hanging="360"/>
+      </w:pPr>
+      <w:rPr>
+        <w:rFonts w:ascii="Courier New" w:hAnsi="Courier New" w:cs="Courier New" w:hint="default"/>
+      </w:rPr>
+    </w:lvl>
+    <w:lvl w:ilvl="5" w:tplc="04090005" w:tentative="1">
+      <w:start w:val="1"/>
+      <w:numFmt w:val="bullet"/>
+      <w:lvlText w:val=""/>
+      <w:lvlJc w:val="left"/>
+      <w:pPr>
+        <w:ind w:left="4320" w:hanging="360"/>
+      </w:pPr>
+      <w:rPr>
+        <w:rFonts w:ascii="Wingdings" w:hAnsi="Wingdings" w:hint="default"/>
+      </w:rPr>
+    </w:lvl>
+    <w:lvl w:ilvl="6" w:tplc="04090001" w:tentative="1">
+      <w:start w:val="1"/>
+      <w:numFmt w:val="bullet"/>
+      <w:lvlText w:val=""/>
+      <w:lvlJc w:val="left"/>
+      <w:pPr>
+        <w:ind w:left="5040" w:hanging="360"/>
+      </w:pPr>
+      <w:rPr>
+        <w:rFonts w:ascii="Symbol" w:hAnsi="Symbol" w:hint="default"/>
+      </w:rPr>
+    </w:lvl>
+    <w:lvl w:ilvl="7" w:tplc="04090003" w:tentative="1">
+      <w:start w:val="1"/>
+      <w:numFmt w:val="bullet"/>
+      <w:lvlText w:val="o"/>
+      <w:lvlJc w:val="left"/>
+      <w:pPr>
+        <w:ind w:left="5760" w:hanging="360"/>
+      </w:pPr>
+      <w:rPr>
+        <w:rFonts w:ascii="Courier New" w:hAnsi="Courier New" w:cs="Courier New" w:hint="default"/>
+      </w:rPr>
+    </w:lvl>
+    <w:lvl w:ilvl="8" w:tplc="04090005" w:tentative="1">
+      <w:start w:val="1"/>
+      <w:numFmt w:val="bullet"/>
+      <w:lvlText w:val=""/>
+      <w:lvlJc w:val="left"/>
+      <w:pPr>
+        <w:ind w:left="6480" w:hanging="360"/>
+      </w:pPr>
+      <w:rPr>
+        <w:rFonts w:ascii="Wingdings" w:hAnsi="Wingdings" w:hint="default"/>
+      </w:rPr>
+    </w:lvl>
+  </w:abstractNum>
+  <w:abstractNum w:abstractNumId="9" w15:restartNumberingAfterBreak="0">
+    <w:nsid w:val="5AEC4CD8"/>
+    <w:multiLevelType w:val="hybridMultilevel"/>
+    <w:tmpl w:val="91AAB152"/>
+    <w:lvl w:ilvl="0" w:tplc="04090001">
+      <w:start w:val="1"/>
+      <w:numFmt w:val="bullet"/>
+      <w:lvlText w:val=""/>
+      <w:lvlJc w:val="left"/>
+      <w:pPr>
+        <w:ind w:left="1440" w:hanging="360"/>
+      </w:pPr>
+      <w:rPr>
+        <w:rFonts w:ascii="Symbol" w:hAnsi="Symbol" w:hint="default"/>
+      </w:rPr>
+    </w:lvl>
+    <w:lvl w:ilvl="1" w:tplc="04090003" w:tentative="1">
+      <w:start w:val="1"/>
+      <w:numFmt w:val="bullet"/>
+      <w:lvlText w:val="o"/>
+      <w:lvlJc w:val="left"/>
+      <w:pPr>
+        <w:ind w:left="2160" w:hanging="360"/>
+      </w:pPr>
+      <w:rPr>
+        <w:rFonts w:ascii="Courier New" w:hAnsi="Courier New" w:cs="Courier New" w:hint="default"/>
+      </w:rPr>
+    </w:lvl>
+    <w:lvl w:ilvl="2" w:tplc="04090005" w:tentative="1">
+      <w:start w:val="1"/>
+      <w:numFmt w:val="bullet"/>
+      <w:lvlText w:val=""/>
+      <w:lvlJc w:val="left"/>
+      <w:pPr>
+        <w:ind w:left="2880" w:hanging="360"/>
+      </w:pPr>
+      <w:rPr>
+        <w:rFonts w:ascii="Wingdings" w:hAnsi="Wingdings" w:hint="default"/>
+      </w:rPr>
+    </w:lvl>
+    <w:lvl w:ilvl="3" w:tplc="04090001" w:tentative="1">
+      <w:start w:val="1"/>
+      <w:numFmt w:val="bullet"/>
+      <w:lvlText w:val=""/>
+      <w:lvlJc w:val="left"/>
+      <w:pPr>
+        <w:ind w:left="3600" w:hanging="360"/>
+      </w:pPr>
+      <w:rPr>
+        <w:rFonts w:ascii="Symbol" w:hAnsi="Symbol" w:hint="default"/>
+      </w:rPr>
+    </w:lvl>
+    <w:lvl w:ilvl="4" w:tplc="04090003" w:tentative="1">
+      <w:start w:val="1"/>
+      <w:numFmt w:val="bullet"/>
+      <w:lvlText w:val="o"/>
+      <w:lvlJc w:val="left"/>
+      <w:pPr>
+        <w:ind w:left="4320" w:hanging="360"/>
+      </w:pPr>
+      <w:rPr>
+        <w:rFonts w:ascii="Courier New" w:hAnsi="Courier New" w:cs="Courier New" w:hint="default"/>
+      </w:rPr>
+    </w:lvl>
+    <w:lvl w:ilvl="5" w:tplc="04090005" w:tentative="1">
+      <w:start w:val="1"/>
+      <w:numFmt w:val="bullet"/>
+      <w:lvlText w:val=""/>
+      <w:lvlJc w:val="left"/>
+      <w:pPr>
+        <w:ind w:left="5040" w:hanging="360"/>
+      </w:pPr>
+      <w:rPr>
+        <w:rFonts w:ascii="Wingdings" w:hAnsi="Wingdings" w:hint="default"/>
+      </w:rPr>
+    </w:lvl>
+    <w:lvl w:ilvl="6" w:tplc="04090001" w:tentative="1">
+      <w:start w:val="1"/>
+      <w:numFmt w:val="bullet"/>
+      <w:lvlText w:val=""/>
+      <w:lvlJc w:val="left"/>
+      <w:pPr>
+        <w:ind w:left="5760" w:hanging="360"/>
+      </w:pPr>
+      <w:rPr>
+        <w:rFonts w:ascii="Symbol" w:hAnsi="Symbol" w:hint="default"/>
+      </w:rPr>
+    </w:lvl>
+    <w:lvl w:ilvl="7" w:tplc="04090003" w:tentative="1">
+      <w:start w:val="1"/>
+      <w:numFmt w:val="bullet"/>
+      <w:lvlText w:val="o"/>
+      <w:lvlJc w:val="left"/>
+      <w:pPr>
+        <w:ind w:left="6480" w:hanging="360"/>
+      </w:pPr>
+      <w:rPr>
+        <w:rFonts w:ascii="Courier New" w:hAnsi="Courier New" w:cs="Courier New" w:hint="default"/>
+      </w:rPr>
+    </w:lvl>
+    <w:lvl w:ilvl="8" w:tplc="04090005" w:tentative="1">
+      <w:start w:val="1"/>
+      <w:numFmt w:val="bullet"/>
+      <w:lvlText w:val=""/>
+      <w:lvlJc w:val="left"/>
+      <w:pPr>
+        <w:ind w:left="7200" w:hanging="360"/>
+      </w:pPr>
+      <w:rPr>
+        <w:rFonts w:ascii="Wingdings" w:hAnsi="Wingdings" w:hint="default"/>
+      </w:rPr>
+    </w:lvl>
+  </w:abstractNum>
+  <w:abstractNum w:abstractNumId="10" w15:restartNumberingAfterBreak="0">
+    <w:nsid w:val="5DE56BED"/>
+    <w:multiLevelType w:val="hybridMultilevel"/>
+    <w:tmpl w:val="6F1A9A68"/>
+    <w:lvl w:ilvl="0" w:tplc="04090001">
+      <w:start w:val="1"/>
+      <w:numFmt w:val="bullet"/>
+      <w:lvlText w:val=""/>
+      <w:lvlJc w:val="left"/>
+      <w:pPr>
+        <w:ind w:left="720" w:hanging="360"/>
+      </w:pPr>
+      <w:rPr>
+        <w:rFonts w:ascii="Symbol" w:hAnsi="Symbol" w:hint="default"/>
+      </w:rPr>
+    </w:lvl>
+    <w:lvl w:ilvl="1" w:tplc="04090003" w:tentative="1">
+      <w:start w:val="1"/>
+      <w:numFmt w:val="bullet"/>
+      <w:lvlText w:val="o"/>
+      <w:lvlJc w:val="left"/>
+      <w:pPr>
+        <w:ind w:left="1440" w:hanging="360"/>
+      </w:pPr>
+      <w:rPr>
+        <w:rFonts w:ascii="Courier New" w:hAnsi="Courier New" w:cs="Courier New" w:hint="default"/>
+      </w:rPr>
+    </w:lvl>
+    <w:lvl w:ilvl="2" w:tplc="04090005" w:tentative="1">
+      <w:start w:val="1"/>
+      <w:numFmt w:val="bullet"/>
+      <w:lvlText w:val=""/>
+      <w:lvlJc w:val="left"/>
+      <w:pPr>
+        <w:ind w:left="2160" w:hanging="360"/>
+      </w:pPr>
+      <w:rPr>
+        <w:rFonts w:ascii="Wingdings" w:hAnsi="Wingdings" w:hint="default"/>
+      </w:rPr>
+    </w:lvl>
+    <w:lvl w:ilvl="3" w:tplc="04090001" w:tentative="1">
+      <w:start w:val="1"/>
+      <w:numFmt w:val="bullet"/>
+      <w:lvlText w:val=""/>
+      <w:lvlJc w:val="left"/>
+      <w:pPr>
+        <w:ind w:left="2880" w:hanging="360"/>
+      </w:pPr>
+      <w:rPr>
+        <w:rFonts w:ascii="Symbol" w:hAnsi="Symbol" w:hint="default"/>
+      </w:rPr>
+    </w:lvl>
+    <w:lvl w:ilvl="4" w:tplc="04090003" w:tentative="1">
+      <w:start w:val="1"/>
+      <w:numFmt w:val="bullet"/>
+      <w:lvlText w:val="o"/>
+      <w:lvlJc w:val="left"/>
+      <w:pPr>
+        <w:ind w:left="3600" w:hanging="360"/>
+      </w:pPr>
+      <w:rPr>
+        <w:rFonts w:ascii="Courier New" w:hAnsi="Courier New" w:cs="Courier New" w:hint="default"/>
+      </w:rPr>
+    </w:lvl>
+    <w:lvl w:ilvl="5" w:tplc="04090005" w:tentative="1">
+      <w:start w:val="1"/>
+      <w:numFmt w:val="bullet"/>
+      <w:lvlText w:val=""/>
+      <w:lvlJc w:val="left"/>
+      <w:pPr>
+        <w:ind w:left="4320" w:hanging="360"/>
+      </w:pPr>
+      <w:rPr>
+        <w:rFonts w:ascii="Wingdings" w:hAnsi="Wingdings" w:hint="default"/>
+      </w:rPr>
+    </w:lvl>
+    <w:lvl w:ilvl="6" w:tplc="04090001" w:tentative="1">
+      <w:start w:val="1"/>
+      <w:numFmt w:val="bullet"/>
+      <w:lvlText w:val=""/>
+      <w:lvlJc w:val="left"/>
+      <w:pPr>
+        <w:ind w:left="5040" w:hanging="360"/>
+      </w:pPr>
+      <w:rPr>
+        <w:rFonts w:ascii="Symbol" w:hAnsi="Symbol" w:hint="default"/>
+      </w:rPr>
+    </w:lvl>
+    <w:lvl w:ilvl="7" w:tplc="04090003" w:tentative="1">
+      <w:start w:val="1"/>
+      <w:numFmt w:val="bullet"/>
+      <w:lvlText w:val="o"/>
+      <w:lvlJc w:val="left"/>
+      <w:pPr>
+        <w:ind w:left="5760" w:hanging="360"/>
+      </w:pPr>
+      <w:rPr>
+        <w:rFonts w:ascii="Courier New" w:hAnsi="Courier New" w:cs="Courier New" w:hint="default"/>
+      </w:rPr>
+    </w:lvl>
+    <w:lvl w:ilvl="8" w:tplc="04090005" w:tentative="1">
+      <w:start w:val="1"/>
+      <w:numFmt w:val="bullet"/>
+      <w:lvlText w:val=""/>
+      <w:lvlJc w:val="left"/>
+      <w:pPr>
+        <w:ind w:left="6480" w:hanging="360"/>
+      </w:pPr>
+      <w:rPr>
+        <w:rFonts w:ascii="Wingdings" w:hAnsi="Wingdings" w:hint="default"/>
+      </w:rPr>
+    </w:lvl>
+  </w:abstractNum>
+  <w:abstractNum w:abstractNumId="11" w15:restartNumberingAfterBreak="0">
     <w:nsid w:val="690C315A"/>
     <w:multiLevelType w:val="hybridMultilevel"/>
     <w:tmpl w:val="276827CA"/>
@@ -2246,7 +2989,7 @@
       </w:rPr>
     </w:lvl>
   </w:abstractNum>
-  <w:abstractNum w:abstractNumId="8" w15:restartNumberingAfterBreak="0">
+  <w:abstractNum w:abstractNumId="12" w15:restartNumberingAfterBreak="0">
     <w:nsid w:val="723B1E28"/>
     <w:multiLevelType w:val="hybridMultilevel"/>
     <w:tmpl w:val="EF867D58"/>
@@ -2335,7 +3078,7 @@
       </w:pPr>
     </w:lvl>
   </w:abstractNum>
-  <w:abstractNum w:abstractNumId="9" w15:restartNumberingAfterBreak="0">
+  <w:abstractNum w:abstractNumId="13" w15:restartNumberingAfterBreak="0">
     <w:nsid w:val="79C4152A"/>
     <w:multiLevelType w:val="hybridMultilevel"/>
     <w:tmpl w:val="3E52197E"/>
@@ -2452,31 +3195,43 @@
     <w:abstractNumId w:val="0"/>
   </w:num>
   <w:num w:numId="2">
+    <w:abstractNumId w:val="6"/>
+  </w:num>
+  <w:num w:numId="3">
     <w:abstractNumId w:val="5"/>
   </w:num>
-  <w:num w:numId="3">
+  <w:num w:numId="4">
+    <w:abstractNumId w:val="2"/>
+  </w:num>
+  <w:num w:numId="5">
+    <w:abstractNumId w:val="13"/>
+  </w:num>
+  <w:num w:numId="6">
+    <w:abstractNumId w:val="3"/>
+  </w:num>
+  <w:num w:numId="7">
     <w:abstractNumId w:val="4"/>
   </w:num>
-  <w:num w:numId="4">
+  <w:num w:numId="8">
+    <w:abstractNumId w:val="12"/>
+  </w:num>
+  <w:num w:numId="9">
+    <w:abstractNumId w:val="11"/>
+  </w:num>
+  <w:num w:numId="10">
+    <w:abstractNumId w:val="7"/>
+  </w:num>
+  <w:num w:numId="11">
     <w:abstractNumId w:val="1"/>
   </w:num>
-  <w:num w:numId="5">
+  <w:num w:numId="12">
+    <w:abstractNumId w:val="8"/>
+  </w:num>
+  <w:num w:numId="13">
     <w:abstractNumId w:val="9"/>
   </w:num>
-  <w:num w:numId="6">
-    <w:abstractNumId w:val="2"/>
-  </w:num>
-  <w:num w:numId="7">
-    <w:abstractNumId w:val="3"/>
-  </w:num>
-  <w:num w:numId="8">
-    <w:abstractNumId w:val="8"/>
-  </w:num>
-  <w:num w:numId="9">
-    <w:abstractNumId w:val="7"/>
-  </w:num>
-  <w:num w:numId="10">
-    <w:abstractNumId w:val="6"/>
+  <w:num w:numId="14">
+    <w:abstractNumId w:val="10"/>
   </w:num>
 </w:numbering>
 </file>
@@ -3062,6 +3817,25 @@
       <w:szCs w:val="26"/>
     </w:rPr>
   </w:style>
+  <w:style w:type="paragraph" w:styleId="Caption">
+    <w:name w:val="caption"/>
+    <w:basedOn w:val="Normal"/>
+    <w:next w:val="Normal"/>
+    <w:uiPriority w:val="35"/>
+    <w:unhideWhenUsed/>
+    <w:qFormat/>
+    <w:rsid w:val="00662A92"/>
+    <w:pPr>
+      <w:spacing w:line="240" w:lineRule="auto"/>
+    </w:pPr>
+    <w:rPr>
+      <w:i/>
+      <w:iCs/>
+      <w:color w:val="1F497D" w:themeColor="text2"/>
+      <w:sz w:val="18"/>
+      <w:szCs w:val="18"/>
+    </w:rPr>
+  </w:style>
 </w:styles>
 </file>
 

</xml_diff>